<commit_message>
Updated readme and gl headers
</commit_message>
<xml_diff>
--- a/T3D/readme.docx
+++ b/T3D/readme.docx
@@ -54,10 +54,10 @@
           <w:lang w:eastAsia="en-AU"/>
         </w:rPr>
         <w:drawing>
-          <wp:inline distT="0" distB="0" distL="0" distR="0" wp14:anchorId="515D134D">
-            <wp:extent cx="6320281" cy="3724275"/>
-            <wp:effectExtent l="0" t="0" r="4445" b="0"/>
-            <wp:docPr id="3" name="Picture 3"/>
+          <wp:inline distT="0" distB="0" distL="0" distR="0" wp14:anchorId="0818E5EE">
+            <wp:extent cx="6336445" cy="3733800"/>
+            <wp:effectExtent l="0" t="0" r="7620" b="0"/>
+            <wp:docPr id="5" name="Picture 5"/>
             <wp:cNvGraphicFramePr>
               <a:graphicFrameLocks xmlns:a="http://schemas.openxmlformats.org/drawingml/2006/main" noChangeAspect="1"/>
             </wp:cNvGraphicFramePr>
@@ -65,7 +65,7 @@
               <a:graphicData uri="http://schemas.openxmlformats.org/drawingml/2006/picture">
                 <pic:pic xmlns:pic="http://schemas.openxmlformats.org/drawingml/2006/picture">
                   <pic:nvPicPr>
-                    <pic:cNvPr id="0" name="Picture 4"/>
+                    <pic:cNvPr id="0" name="Picture 2"/>
                     <pic:cNvPicPr>
                       <a:picLocks noChangeAspect="1" noChangeArrowheads="1"/>
                     </pic:cNvPicPr>
@@ -86,7 +86,7 @@
                   <pic:spPr bwMode="auto">
                     <a:xfrm>
                       <a:off x="0" y="0"/>
-                      <a:ext cx="6317592" cy="3722690"/>
+                      <a:ext cx="6338243" cy="3734860"/>
                     </a:xfrm>
                     <a:prstGeom prst="rect">
                       <a:avLst/>
@@ -144,7 +144,11 @@
     </w:p>
     <w:p>
       <w:r>
-        <w:t xml:space="preserve">Unlike the KXG262 code, T3D was designed from the ground up to be a “scene graph” based engine.  A scene graph is a hierarchical structure detailing the relationships between objects in the scene.  Objects in a scene graph have positions and orientations specified relative to their parent.  Some of this functionality was available in KXG262, but in T3D every object is a part of the same hierarchy with every object ultimately having a special object called </w:t>
+        <w:t xml:space="preserve">Unlike the KXG262 code, T3D was designed from the ground up to be a “scene graph” based engine.  A scene graph is a hierarchical structure detailing the relationships between objects in the scene.  </w:t>
+      </w:r>
+      <w:r>
+        <w:lastRenderedPageBreak/>
+        <w:t xml:space="preserve">Objects in a scene graph have positions and orientations specified relative to their parent.  Some of this functionality was available in KXG262, but in T3D every object is a part of the same hierarchy with every object ultimately having a special object called </w:t>
       </w:r>
       <w:r>
         <w:rPr>
@@ -286,6 +290,7 @@
         <w:pStyle w:val="Heading3"/>
       </w:pPr>
       <w:r>
+        <w:lastRenderedPageBreak/>
         <w:t>The Component System</w:t>
       </w:r>
     </w:p>
@@ -317,10 +322,10 @@
           <w:lang w:eastAsia="en-AU"/>
         </w:rPr>
         <w:drawing>
-          <wp:inline distT="0" distB="0" distL="0" distR="0" wp14:anchorId="0531DB24">
-            <wp:extent cx="5905434" cy="4010025"/>
-            <wp:effectExtent l="0" t="0" r="635" b="0"/>
-            <wp:docPr id="4" name="Picture 4"/>
+          <wp:inline distT="0" distB="0" distL="0" distR="0" wp14:anchorId="4E44B408">
+            <wp:extent cx="5996802" cy="3819525"/>
+            <wp:effectExtent l="0" t="0" r="4445" b="0"/>
+            <wp:docPr id="6" name="Picture 6"/>
             <wp:cNvGraphicFramePr>
               <a:graphicFrameLocks xmlns:a="http://schemas.openxmlformats.org/drawingml/2006/main" noChangeAspect="1"/>
             </wp:cNvGraphicFramePr>
@@ -328,7 +333,7 @@
               <a:graphicData uri="http://schemas.openxmlformats.org/drawingml/2006/picture">
                 <pic:pic xmlns:pic="http://schemas.openxmlformats.org/drawingml/2006/picture">
                   <pic:nvPicPr>
-                    <pic:cNvPr id="0" name="Picture 5"/>
+                    <pic:cNvPr id="0" name="Picture 3"/>
                     <pic:cNvPicPr>
                       <a:picLocks noChangeAspect="1" noChangeArrowheads="1"/>
                     </pic:cNvPicPr>
@@ -349,7 +354,7 @@
                   <pic:spPr bwMode="auto">
                     <a:xfrm>
                       <a:off x="0" y="0"/>
-                      <a:ext cx="5910762" cy="4013643"/>
+                      <a:ext cx="6003768" cy="3823962"/>
                     </a:xfrm>
                     <a:prstGeom prst="rect">
                       <a:avLst/>
@@ -368,7 +373,10 @@
         <w:t>Subclasses of Renderer implement the specific rendering functions for the type of renderer.  So far, only an OpenGL render has been implemented.</w:t>
       </w:r>
       <w:r>
-        <w:t xml:space="preserve">  The render method recursively renders the </w:t>
+        <w:t xml:space="preserve">  The render method </w:t>
+      </w:r>
+      <w:r>
+        <w:t xml:space="preserve">first traverses the </w:t>
       </w:r>
       <w:proofErr w:type="spellStart"/>
       <w:r>
@@ -376,13 +384,42 @@
       </w:r>
       <w:proofErr w:type="spellEnd"/>
       <w:r>
-        <w:t xml:space="preserve">; </w:t>
+        <w:t xml:space="preserve"> and adds </w:t>
       </w:r>
       <w:proofErr w:type="spellStart"/>
       <w:r>
+        <w:t>gameObjects</w:t>
+      </w:r>
+      <w:proofErr w:type="spellEnd"/>
+      <w:r>
+        <w:t xml:space="preserve"> with a Material to the respective Material’s </w:t>
+      </w:r>
+      <w:proofErr w:type="spellStart"/>
+      <w:r>
+        <w:t>renderQueue</w:t>
+      </w:r>
+      <w:proofErr w:type="spellEnd"/>
+      <w:r>
+        <w:t xml:space="preserve">.  The </w:t>
+      </w:r>
+      <w:proofErr w:type="spellStart"/>
+      <w:r>
+        <w:t>renderQueues</w:t>
+      </w:r>
+      <w:proofErr w:type="spellEnd"/>
+      <w:r>
+        <w:t xml:space="preserve"> are then traversed for each Material in order of priority (e.g. transparent objects after opaque objects) and the objects are drawn.</w:t>
+      </w:r>
+      <w:r>
+        <w:t xml:space="preserve"> </w:t>
+      </w:r>
+      <w:proofErr w:type="spellStart"/>
+      <w:proofErr w:type="gramStart"/>
+      <w:r>
         <w:t>prerender</w:t>
       </w:r>
       <w:proofErr w:type="spellEnd"/>
+      <w:proofErr w:type="gramEnd"/>
       <w:r>
         <w:t xml:space="preserve"> and </w:t>
       </w:r>
@@ -392,7 +429,24 @@
       </w:r>
       <w:proofErr w:type="spellEnd"/>
       <w:r>
-        <w:t xml:space="preserve"> take care of renderer setup (e.g. drawing the skybox) and finalisation (e.g. swapping buffers) respectively; draw actually draws a game object (if it has a mesh attached).</w:t>
+        <w:t xml:space="preserve"> take care of renderer setup (e.g. drawing the skybox) and finalisation (e.g. swapping buffers) respectively</w:t>
+      </w:r>
+      <w:r>
+        <w:t>. The</w:t>
+      </w:r>
+      <w:r>
+        <w:t xml:space="preserve"> draw</w:t>
+      </w:r>
+      <w:r>
+        <w:t xml:space="preserve"> method</w:t>
+      </w:r>
+      <w:r>
+        <w:t xml:space="preserve"> actually draws a game object</w:t>
+      </w:r>
+      <w:bookmarkStart w:id="0" w:name="_GoBack"/>
+      <w:bookmarkEnd w:id="0"/>
+      <w:r>
+        <w:t>.</w:t>
       </w:r>
     </w:p>
     <w:p>
@@ -421,6 +475,7 @@
     </w:p>
     <w:p>
       <w:r>
+        <w:lastRenderedPageBreak/>
         <w:t>T3DTest show examples of using the various features including the terrain, skybox, billboards, and creating meshes.  Some of these are quite different to what you are used to.</w:t>
       </w:r>
     </w:p>
@@ -458,10 +513,7 @@
         <w:t xml:space="preserve"> class that stores a list of Transforms defining the path to sweep along.  Remember that Transforms store a position and orientation, so you can store any sort of path you like using this class.  </w:t>
       </w:r>
       <w:r>
-        <w:t xml:space="preserve">There </w:t>
-      </w:r>
-      <w:r>
-        <w:t>is also a helper function to make it easy to construct circular paths, which you can use to make objects of revolution (like the Sweep in KXG262).</w:t>
+        <w:t>There is also a helper function to make it easy to construct circular paths, which you can use to make objects of revolution (like the Sweep in KXG262).</w:t>
       </w:r>
     </w:p>
     <w:p>
@@ -474,10 +526,7 @@
     </w:p>
     <w:p>
       <w:r>
-        <w:t xml:space="preserve">There is currently no facility for specifying paths and shapes using text files, everything must be done in code (there is currently no plan to add this).  </w:t>
-      </w:r>
-      <w:r>
-        <w:t xml:space="preserve">T3DTest shows how to create a torus shape using the </w:t>
+        <w:t xml:space="preserve">There is currently no facility for specifying paths and shapes using text files, everything must be done in code (there is currently no plan to add this).  T3DTest shows how to create a torus shape using the </w:t>
       </w:r>
       <w:proofErr w:type="spellStart"/>
       <w:r>
@@ -602,6 +651,7 @@
         <w:pStyle w:val="Heading4"/>
       </w:pPr>
       <w:r>
+        <w:lastRenderedPageBreak/>
         <w:t>Key-frame Animations</w:t>
       </w:r>
     </w:p>
@@ -643,15 +693,7 @@
         <w:t xml:space="preserve"> children.</w:t>
       </w:r>
       <w:r>
-        <w:t xml:space="preserve">  You add key frames to the animation by specifying the name of the child to be effected, the time, and the position and orientation.  When the animation is played, </w:t>
-      </w:r>
-      <w:proofErr w:type="spellStart"/>
-      <w:r>
-        <w:t>ti</w:t>
-      </w:r>
-      <w:proofErr w:type="spellEnd"/>
-      <w:r>
-        <w:t xml:space="preserve"> will interpolate the position and orientation for each child each frame.  There is an example in the T3DTest application.</w:t>
+        <w:t xml:space="preserve">  You add key frames to the animation by specifying the name of the child to be effected, the time, and the position and orientation.  When the animation is played, ti will interpolate the position and orientation for each child each frame.  There is an example in the T3DTest application.</w:t>
       </w:r>
     </w:p>
     <w:p>
@@ -682,10 +724,7 @@
     </w:p>
     <w:p>
       <w:r>
-        <w:t>Another</w:t>
-      </w:r>
-      <w:r>
-        <w:t xml:space="preserve"> difference between T3D and the KXG262 code is that T3D uses SDL (Simple Dire</w:t>
+        <w:t>Another difference between T3D and the KXG262 code is that T3D uses SDL (Simple Dire</w:t>
       </w:r>
       <w:r>
         <w:t>ct Media Layer) rather than GLUT.  SDL does everything that GLUT does (except in a different way) and more, but you shouldn’t notice any real difference unless you are modifying core parts of the engine.</w:t>
@@ -787,7 +826,7 @@
         </w:numPr>
       </w:pPr>
       <w:r>
-        <w:t>On screen text for debugging etc.</w:t>
+        <w:t>Shaders</w:t>
       </w:r>
     </w:p>
     <w:p>
@@ -799,7 +838,7 @@
         </w:numPr>
       </w:pPr>
       <w:r>
-        <w:t>Shaders</w:t>
+        <w:t>Particle Systems</w:t>
       </w:r>
     </w:p>
     <w:p>
@@ -811,7 +850,7 @@
         </w:numPr>
       </w:pPr>
       <w:r>
-        <w:t>Particle Systems</w:t>
+        <w:t>2D drawing (drawing on textures)</w:t>
       </w:r>
     </w:p>
     <w:p>
@@ -823,18 +862,6 @@
         </w:numPr>
       </w:pPr>
       <w:r>
-        <w:t>2D drawing (drawing on textures)</w:t>
-      </w:r>
-    </w:p>
-    <w:p>
-      <w:pPr>
-        <w:pStyle w:val="ListParagraph"/>
-        <w:numPr>
-          <w:ilvl w:val="0"/>
-          <w:numId w:val="1"/>
-        </w:numPr>
-      </w:pPr>
-      <w:r>
         <w:t>Various other bug-fixes and minor enhancements</w:t>
       </w:r>
     </w:p>
@@ -842,8 +869,6 @@
       <w:r>
         <w:t>Please email me if you have other feature requests or would like to work on any of these features.</w:t>
       </w:r>
-      <w:bookmarkStart w:id="0" w:name="_GoBack"/>
-      <w:bookmarkEnd w:id="0"/>
     </w:p>
     <w:p/>
     <w:sectPr>

</xml_diff>